<commit_message>
Add contributions to docs
</commit_message>
<xml_diff>
--- a/reports/Progress report for CS4224D.docx
+++ b/reports/Progress report for CS4224D.docx
@@ -63,16 +63,7 @@
           <w:szCs w:val="20"/>
           <w:lang w:val="en-US"/>
         </w:rPr>
-        <w:t xml:space="preserve">: </w:t>
-      </w:r>
-      <w:r>
-        <w:rPr>
-          <w:rFonts w:ascii="Georgia" w:hAnsi="Georgia"/>
-          <w:sz w:val="20"/>
-          <w:szCs w:val="20"/>
-          <w:lang w:val="en-US"/>
-        </w:rPr>
-        <w:t>Chen Xing (E0949131)</w:t>
+        <w:t>: Chen Xing (E0949131)</w:t>
       </w:r>
       <w:r>
         <w:rPr>
@@ -108,27 +99,7 @@
           <w:szCs w:val="20"/>
           <w:lang w:val="en-US"/>
         </w:rPr>
-        <w:t xml:space="preserve">Jan </w:t>
-      </w:r>
-      <w:proofErr w:type="spellStart"/>
-      <w:r>
-        <w:rPr>
-          <w:rFonts w:ascii="Georgia" w:hAnsi="Georgia"/>
-          <w:sz w:val="20"/>
-          <w:szCs w:val="20"/>
-          <w:lang w:val="en-US"/>
-        </w:rPr>
-        <w:t>Alfenson</w:t>
-      </w:r>
-      <w:proofErr w:type="spellEnd"/>
-      <w:r>
-        <w:rPr>
-          <w:rFonts w:ascii="Georgia" w:hAnsi="Georgia"/>
-          <w:sz w:val="20"/>
-          <w:szCs w:val="20"/>
-          <w:lang w:val="en-US"/>
-        </w:rPr>
-        <w:t xml:space="preserve"> Tan (E0543952</w:t>
+        <w:t>Jan Alfenson Tan (E0543952</w:t>
       </w:r>
       <w:r>
         <w:rPr>
@@ -146,27 +117,7 @@
           <w:szCs w:val="20"/>
           <w:lang w:val="en-US"/>
         </w:rPr>
-        <w:t xml:space="preserve">Liu </w:t>
-      </w:r>
-      <w:proofErr w:type="spellStart"/>
-      <w:r>
-        <w:rPr>
-          <w:rFonts w:ascii="Georgia" w:hAnsi="Georgia"/>
-          <w:sz w:val="20"/>
-          <w:szCs w:val="20"/>
-          <w:lang w:val="en-US"/>
-        </w:rPr>
-        <w:t>Jiahui</w:t>
-      </w:r>
-      <w:proofErr w:type="spellEnd"/>
-      <w:r>
-        <w:rPr>
-          <w:rFonts w:ascii="Georgia" w:hAnsi="Georgia"/>
-          <w:sz w:val="20"/>
-          <w:szCs w:val="20"/>
-          <w:lang w:val="en-US"/>
-        </w:rPr>
-        <w:t xml:space="preserve"> (E0983304</w:t>
+        <w:t>Liu Jiahui (E0983304</w:t>
       </w:r>
       <w:r>
         <w:rPr>
@@ -184,27 +135,7 @@
           <w:szCs w:val="20"/>
           <w:lang w:val="en-US"/>
         </w:rPr>
-        <w:t xml:space="preserve">Liu </w:t>
-      </w:r>
-      <w:proofErr w:type="spellStart"/>
-      <w:r>
-        <w:rPr>
-          <w:rFonts w:ascii="Georgia" w:hAnsi="Georgia"/>
-          <w:sz w:val="20"/>
-          <w:szCs w:val="20"/>
-          <w:lang w:val="en-US"/>
-        </w:rPr>
-        <w:t>Keyi</w:t>
-      </w:r>
-      <w:proofErr w:type="spellEnd"/>
-      <w:r>
-        <w:rPr>
-          <w:rFonts w:ascii="Georgia" w:hAnsi="Georgia"/>
-          <w:sz w:val="20"/>
-          <w:szCs w:val="20"/>
-          <w:lang w:val="en-US"/>
-        </w:rPr>
-        <w:t xml:space="preserve"> (E1132309</w:t>
+        <w:t>Liu Keyi (E1132309</w:t>
       </w:r>
       <w:r>
         <w:rPr>
@@ -263,16 +194,7 @@
           <w:szCs w:val="20"/>
           <w:lang w:val="en-US"/>
         </w:rPr>
-        <w:t xml:space="preserve">Chen Xing </w:t>
-      </w:r>
-      <w:r>
-        <w:rPr>
-          <w:rFonts w:ascii="Georgia" w:hAnsi="Georgia"/>
-          <w:sz w:val="20"/>
-          <w:szCs w:val="20"/>
-          <w:lang w:val="en-US"/>
-        </w:rPr>
-        <w:t>(E0949131)</w:t>
+        <w:t>Chen Xing (E0949131)</w:t>
       </w:r>
     </w:p>
     <w:p>
@@ -297,25 +219,7 @@
           <w:szCs w:val="20"/>
           <w:lang w:val="en-US"/>
         </w:rPr>
-        <w:t>Chin Wee Nie (</w:t>
-      </w:r>
-      <w:r>
-        <w:rPr>
-          <w:rFonts w:ascii="Georgia" w:hAnsi="Georgia"/>
-          <w:sz w:val="20"/>
-          <w:szCs w:val="20"/>
-          <w:lang w:val="en-US"/>
-        </w:rPr>
-        <w:t>E0925485</w:t>
-      </w:r>
-      <w:r>
-        <w:rPr>
-          <w:rFonts w:ascii="Georgia" w:hAnsi="Georgia"/>
-          <w:sz w:val="20"/>
-          <w:szCs w:val="20"/>
-          <w:lang w:val="en-US"/>
-        </w:rPr>
-        <w:t>)</w:t>
+        <w:t>Chin Wee Nie (E0925485)</w:t>
       </w:r>
     </w:p>
     <w:p>
@@ -340,27 +244,7 @@
           <w:szCs w:val="20"/>
           <w:lang w:val="en-US"/>
         </w:rPr>
-        <w:t xml:space="preserve">Setup </w:t>
-      </w:r>
-      <w:proofErr w:type="spellStart"/>
-      <w:r>
-        <w:rPr>
-          <w:rFonts w:ascii="Georgia" w:hAnsi="Georgia"/>
-          <w:sz w:val="20"/>
-          <w:szCs w:val="20"/>
-          <w:lang w:val="en-US"/>
-        </w:rPr>
-        <w:t>Citus</w:t>
-      </w:r>
-      <w:proofErr w:type="spellEnd"/>
-      <w:r>
-        <w:rPr>
-          <w:rFonts w:ascii="Georgia" w:hAnsi="Georgia"/>
-          <w:sz w:val="20"/>
-          <w:szCs w:val="20"/>
-          <w:lang w:val="en-US"/>
-        </w:rPr>
-        <w:t xml:space="preserve"> in different compute nodes</w:t>
+        <w:t>Setup Citus in different compute nodes</w:t>
       </w:r>
     </w:p>
     <w:p>
@@ -385,19 +269,8 @@
           <w:szCs w:val="20"/>
           <w:lang w:val="en-US"/>
         </w:rPr>
-        <w:t xml:space="preserve">Prepare </w:t>
-      </w:r>
-      <w:proofErr w:type="spellStart"/>
-      <w:r>
-        <w:rPr>
-          <w:rFonts w:ascii="Georgia" w:hAnsi="Georgia"/>
-          <w:sz w:val="20"/>
-          <w:szCs w:val="20"/>
-          <w:lang w:val="en-US"/>
-        </w:rPr>
-        <w:t>startup.cql</w:t>
-      </w:r>
-      <w:proofErr w:type="spellEnd"/>
+        <w:t>Prepare startup.cql</w:t>
+      </w:r>
       <w:r>
         <w:rPr>
           <w:rFonts w:ascii="Georgia" w:hAnsi="Georgia"/>
@@ -407,7 +280,6 @@
         </w:rPr>
         <w:t xml:space="preserve">, </w:t>
       </w:r>
-      <w:proofErr w:type="spellStart"/>
       <w:r>
         <w:rPr>
           <w:rFonts w:ascii="Georgia" w:hAnsi="Georgia"/>
@@ -426,35 +298,14 @@
         </w:rPr>
         <w:t>.cql</w:t>
       </w:r>
-      <w:proofErr w:type="spellEnd"/>
-      <w:r>
-        <w:rPr>
-          <w:rFonts w:ascii="Georgia" w:hAnsi="Georgia"/>
-          <w:sz w:val="20"/>
-          <w:szCs w:val="20"/>
-          <w:lang w:val="en-US"/>
-        </w:rPr>
-        <w:t xml:space="preserve">, initialize_csv_files.py (parse and merge data from </w:t>
-      </w:r>
-      <w:proofErr w:type="spellStart"/>
-      <w:r>
-        <w:rPr>
-          <w:rFonts w:ascii="Georgia" w:hAnsi="Georgia"/>
-          <w:sz w:val="20"/>
-          <w:szCs w:val="20"/>
-          <w:lang w:val="en-US"/>
-        </w:rPr>
-        <w:t>data_files</w:t>
-      </w:r>
-      <w:proofErr w:type="spellEnd"/>
-      <w:r>
-        <w:rPr>
-          <w:rFonts w:ascii="Georgia" w:hAnsi="Georgia"/>
-          <w:sz w:val="20"/>
-          <w:szCs w:val="20"/>
-          <w:lang w:val="en-US"/>
-        </w:rPr>
-        <w:t xml:space="preserve"> into csv)</w:t>
+      <w:r>
+        <w:rPr>
+          <w:rFonts w:ascii="Georgia" w:hAnsi="Georgia"/>
+          <w:sz w:val="20"/>
+          <w:szCs w:val="20"/>
+          <w:lang w:val="en-US"/>
+        </w:rPr>
+        <w:t>, initialize_csv_files.py (parse and merge data from data_files into csv)</w:t>
       </w:r>
       <w:r>
         <w:rPr>
@@ -490,27 +341,7 @@
           <w:szCs w:val="20"/>
           <w:lang w:val="en-US"/>
         </w:rPr>
-        <w:t xml:space="preserve">and direct inputs to their respective transaction </w:t>
-      </w:r>
-      <w:proofErr w:type="gramStart"/>
-      <w:r>
-        <w:rPr>
-          <w:rFonts w:ascii="Georgia" w:hAnsi="Georgia"/>
-          <w:sz w:val="20"/>
-          <w:szCs w:val="20"/>
-          <w:lang w:val="en-US"/>
-        </w:rPr>
-        <w:t>functions</w:t>
-      </w:r>
-      <w:proofErr w:type="gramEnd"/>
-      <w:r>
-        <w:rPr>
-          <w:rFonts w:ascii="Georgia" w:hAnsi="Georgia"/>
-          <w:sz w:val="20"/>
-          <w:szCs w:val="20"/>
-          <w:lang w:val="en-US"/>
-        </w:rPr>
-        <w:t xml:space="preserve"> </w:t>
+        <w:t xml:space="preserve">and direct inputs to their respective transaction functions </w:t>
       </w:r>
     </w:p>
     <w:p>
@@ -560,54 +391,57 @@
           <w:szCs w:val="20"/>
           <w:lang w:val="en-US"/>
         </w:rPr>
-        <w:t xml:space="preserve">Jan </w:t>
-      </w:r>
-      <w:proofErr w:type="spellStart"/>
-      <w:r>
-        <w:rPr>
-          <w:rFonts w:ascii="Georgia" w:hAnsi="Georgia"/>
-          <w:sz w:val="20"/>
-          <w:szCs w:val="20"/>
-          <w:lang w:val="en-US"/>
-        </w:rPr>
-        <w:t>Alfenson</w:t>
-      </w:r>
-      <w:proofErr w:type="spellEnd"/>
-      <w:r>
-        <w:rPr>
-          <w:rFonts w:ascii="Georgia" w:hAnsi="Georgia"/>
-          <w:sz w:val="20"/>
-          <w:szCs w:val="20"/>
-          <w:lang w:val="en-US"/>
-        </w:rPr>
-        <w:t xml:space="preserve"> Tan</w:t>
-      </w:r>
-      <w:r>
-        <w:rPr>
-          <w:rFonts w:ascii="Georgia" w:hAnsi="Georgia"/>
-          <w:sz w:val="20"/>
-          <w:szCs w:val="20"/>
-          <w:lang w:val="en-US"/>
-        </w:rPr>
-        <w:t xml:space="preserve"> (</w:t>
-      </w:r>
-      <w:r>
-        <w:rPr>
-          <w:rFonts w:ascii="Georgia" w:hAnsi="Georgia"/>
-          <w:sz w:val="20"/>
-          <w:szCs w:val="20"/>
-          <w:lang w:val="en-US"/>
-        </w:rPr>
-        <w:t>E0543952</w:t>
-      </w:r>
-      <w:r>
-        <w:rPr>
-          <w:rFonts w:ascii="Georgia" w:hAnsi="Georgia"/>
-          <w:sz w:val="20"/>
-          <w:szCs w:val="20"/>
-          <w:lang w:val="en-US"/>
-        </w:rPr>
-        <w:t>)</w:t>
+        <w:t>Jan Alfenson Tan (E0543952)</w:t>
+      </w:r>
+    </w:p>
+    <w:p>
+      <w:pPr>
+        <w:pStyle w:val="ListParagraph"/>
+        <w:numPr>
+          <w:ilvl w:val="1"/>
+          <w:numId w:val="8"/>
+        </w:numPr>
+        <w:spacing w:line="360" w:lineRule="auto"/>
+        <w:rPr>
+          <w:rFonts w:ascii="Georgia" w:hAnsi="Georgia"/>
+          <w:sz w:val="20"/>
+          <w:szCs w:val="20"/>
+          <w:lang w:val="en-US"/>
+        </w:rPr>
+      </w:pPr>
+      <w:r>
+        <w:rPr>
+          <w:rFonts w:ascii="Georgia" w:hAnsi="Georgia"/>
+          <w:sz w:val="20"/>
+          <w:szCs w:val="20"/>
+          <w:lang w:val="en-US"/>
+        </w:rPr>
+        <w:t>Install and configure Cassandra on compute nodes.</w:t>
+      </w:r>
+    </w:p>
+    <w:p>
+      <w:pPr>
+        <w:pStyle w:val="ListParagraph"/>
+        <w:numPr>
+          <w:ilvl w:val="1"/>
+          <w:numId w:val="8"/>
+        </w:numPr>
+        <w:spacing w:line="360" w:lineRule="auto"/>
+        <w:rPr>
+          <w:rFonts w:ascii="Georgia" w:hAnsi="Georgia"/>
+          <w:sz w:val="20"/>
+          <w:szCs w:val="20"/>
+          <w:lang w:val="en-US"/>
+        </w:rPr>
+      </w:pPr>
+      <w:r>
+        <w:rPr>
+          <w:rFonts w:ascii="Georgia" w:hAnsi="Georgia"/>
+          <w:sz w:val="20"/>
+          <w:szCs w:val="20"/>
+          <w:lang w:val="en-US"/>
+        </w:rPr>
+        <w:t>Data modelling and functions for transactions 3 and 8.</w:t>
       </w:r>
     </w:p>
     <w:p>
@@ -632,45 +466,7 @@
           <w:szCs w:val="20"/>
           <w:lang w:val="en-US"/>
         </w:rPr>
-        <w:t xml:space="preserve">Liu </w:t>
-      </w:r>
-      <w:proofErr w:type="spellStart"/>
-      <w:r>
-        <w:rPr>
-          <w:rFonts w:ascii="Georgia" w:hAnsi="Georgia"/>
-          <w:sz w:val="20"/>
-          <w:szCs w:val="20"/>
-          <w:lang w:val="en-US"/>
-        </w:rPr>
-        <w:t>Jiahui</w:t>
-      </w:r>
-      <w:proofErr w:type="spellEnd"/>
-      <w:r>
-        <w:rPr>
-          <w:rFonts w:ascii="Georgia" w:hAnsi="Georgia"/>
-          <w:sz w:val="20"/>
-          <w:szCs w:val="20"/>
-          <w:lang w:val="en-US"/>
-        </w:rPr>
-        <w:t xml:space="preserve"> (</w:t>
-      </w:r>
-      <w:r>
-        <w:rPr>
-          <w:rFonts w:ascii="Georgia" w:hAnsi="Georgia"/>
-          <w:sz w:val="20"/>
-          <w:szCs w:val="20"/>
-          <w:lang w:val="en-US"/>
-        </w:rPr>
-        <w:t>E0983304</w:t>
-      </w:r>
-      <w:r>
-        <w:rPr>
-          <w:rFonts w:ascii="Georgia" w:hAnsi="Georgia"/>
-          <w:sz w:val="20"/>
-          <w:szCs w:val="20"/>
-          <w:lang w:val="en-US"/>
-        </w:rPr>
-        <w:t>)</w:t>
+        <w:t>Liu Jiahui (E0983304)</w:t>
       </w:r>
     </w:p>
     <w:p>
@@ -695,45 +491,7 @@
           <w:szCs w:val="20"/>
           <w:lang w:val="en-US"/>
         </w:rPr>
-        <w:t xml:space="preserve">Liu </w:t>
-      </w:r>
-      <w:proofErr w:type="spellStart"/>
-      <w:r>
-        <w:rPr>
-          <w:rFonts w:ascii="Georgia" w:hAnsi="Georgia"/>
-          <w:sz w:val="20"/>
-          <w:szCs w:val="20"/>
-          <w:lang w:val="en-US"/>
-        </w:rPr>
-        <w:t>Keyi</w:t>
-      </w:r>
-      <w:proofErr w:type="spellEnd"/>
-      <w:r>
-        <w:rPr>
-          <w:rFonts w:ascii="Georgia" w:hAnsi="Georgia"/>
-          <w:sz w:val="20"/>
-          <w:szCs w:val="20"/>
-          <w:lang w:val="en-US"/>
-        </w:rPr>
-        <w:t xml:space="preserve"> (</w:t>
-      </w:r>
-      <w:r>
-        <w:rPr>
-          <w:rFonts w:ascii="Georgia" w:hAnsi="Georgia"/>
-          <w:sz w:val="20"/>
-          <w:szCs w:val="20"/>
-          <w:lang w:val="en-US"/>
-        </w:rPr>
-        <w:t>E1132309</w:t>
-      </w:r>
-      <w:r>
-        <w:rPr>
-          <w:rFonts w:ascii="Georgia" w:hAnsi="Georgia"/>
-          <w:sz w:val="20"/>
-          <w:szCs w:val="20"/>
-          <w:lang w:val="en-US"/>
-        </w:rPr>
-        <w:t>)</w:t>
+        <w:t>Liu Keyi (E1132309)</w:t>
       </w:r>
     </w:p>
     <w:p>
@@ -848,75 +606,26 @@
           <w:szCs w:val="20"/>
           <w:lang w:val="en-US"/>
         </w:rPr>
+        <w:t xml:space="preserve"> startup.cql, load_data.cql</w:t>
+      </w:r>
+      <w:r>
+        <w:rPr>
+          <w:rFonts w:ascii="Georgia" w:hAnsi="Georgia"/>
+          <w:sz w:val="20"/>
+          <w:szCs w:val="20"/>
+          <w:lang w:val="en-US"/>
+        </w:rPr>
+        <w:t>, initialize_csv_files.py, app.py,</w:t>
+      </w:r>
+      <w:r>
+        <w:rPr>
+          <w:rFonts w:ascii="Georgia" w:hAnsi="Georgia"/>
+          <w:sz w:val="20"/>
+          <w:szCs w:val="20"/>
+          <w:lang w:val="en-US"/>
+        </w:rPr>
         <w:t xml:space="preserve"> </w:t>
       </w:r>
-      <w:proofErr w:type="spellStart"/>
-      <w:r>
-        <w:rPr>
-          <w:rFonts w:ascii="Georgia" w:hAnsi="Georgia"/>
-          <w:sz w:val="20"/>
-          <w:szCs w:val="20"/>
-          <w:lang w:val="en-US"/>
-        </w:rPr>
-        <w:t>startup.cql</w:t>
-      </w:r>
-      <w:proofErr w:type="spellEnd"/>
-      <w:r>
-        <w:rPr>
-          <w:rFonts w:ascii="Georgia" w:hAnsi="Georgia"/>
-          <w:sz w:val="20"/>
-          <w:szCs w:val="20"/>
-          <w:lang w:val="en-US"/>
-        </w:rPr>
-        <w:t xml:space="preserve">, </w:t>
-      </w:r>
-      <w:proofErr w:type="spellStart"/>
-      <w:r>
-        <w:rPr>
-          <w:rFonts w:ascii="Georgia" w:hAnsi="Georgia"/>
-          <w:sz w:val="20"/>
-          <w:szCs w:val="20"/>
-          <w:lang w:val="en-US"/>
-        </w:rPr>
-        <w:t>load_data.cql</w:t>
-      </w:r>
-      <w:proofErr w:type="spellEnd"/>
-      <w:r>
-        <w:rPr>
-          <w:rFonts w:ascii="Georgia" w:hAnsi="Georgia"/>
-          <w:sz w:val="20"/>
-          <w:szCs w:val="20"/>
-          <w:lang w:val="en-US"/>
-        </w:rPr>
-        <w:t xml:space="preserve">, </w:t>
-      </w:r>
-      <w:r>
-        <w:rPr>
-          <w:rFonts w:ascii="Georgia" w:hAnsi="Georgia"/>
-          <w:sz w:val="20"/>
-          <w:szCs w:val="20"/>
-          <w:lang w:val="en-US"/>
-        </w:rPr>
-        <w:t>initialize_csv_files.py</w:t>
-      </w:r>
-      <w:r>
-        <w:rPr>
-          <w:rFonts w:ascii="Georgia" w:hAnsi="Georgia"/>
-          <w:sz w:val="20"/>
-          <w:szCs w:val="20"/>
-          <w:lang w:val="en-US"/>
-        </w:rPr>
-        <w:t>, app.py,</w:t>
-      </w:r>
-      <w:r>
-        <w:rPr>
-          <w:rFonts w:ascii="Georgia" w:hAnsi="Georgia"/>
-          <w:sz w:val="20"/>
-          <w:szCs w:val="20"/>
-          <w:lang w:val="en-US"/>
-        </w:rPr>
-        <w:t xml:space="preserve"> </w:t>
-      </w:r>
       <w:r>
         <w:rPr>
           <w:rFonts w:ascii="Georgia" w:hAnsi="Georgia"/>
@@ -925,6 +634,31 @@
           <w:lang w:val="en-US"/>
         </w:rPr>
         <w:t>data modeling for transaction 2</w:t>
+      </w:r>
+    </w:p>
+    <w:p>
+      <w:pPr>
+        <w:pStyle w:val="ListParagraph"/>
+        <w:numPr>
+          <w:ilvl w:val="0"/>
+          <w:numId w:val="10"/>
+        </w:numPr>
+        <w:spacing w:line="360" w:lineRule="auto"/>
+        <w:rPr>
+          <w:rFonts w:ascii="Georgia" w:hAnsi="Georgia"/>
+          <w:sz w:val="20"/>
+          <w:szCs w:val="20"/>
+          <w:lang w:val="en-US"/>
+        </w:rPr>
+      </w:pPr>
+      <w:r>
+        <w:rPr>
+          <w:rFonts w:ascii="Georgia" w:hAnsi="Georgia"/>
+          <w:sz w:val="20"/>
+          <w:szCs w:val="20"/>
+          <w:lang w:val="en-US"/>
+        </w:rPr>
+        <w:t>Data processing for transaction 3 and 8 + cql commands to initialize + load data into Cassandra clusters</w:t>
       </w:r>
     </w:p>
     <w:p>
@@ -991,6 +725,31 @@
         <w:pStyle w:val="ListParagraph"/>
         <w:numPr>
           <w:ilvl w:val="0"/>
+          <w:numId w:val="11"/>
+        </w:numPr>
+        <w:spacing w:line="360" w:lineRule="auto"/>
+        <w:rPr>
+          <w:rFonts w:ascii="Georgia" w:hAnsi="Georgia"/>
+          <w:sz w:val="20"/>
+          <w:szCs w:val="20"/>
+          <w:lang w:val="en-US"/>
+        </w:rPr>
+      </w:pPr>
+      <w:r>
+        <w:rPr>
+          <w:rFonts w:ascii="Georgia" w:hAnsi="Georgia"/>
+          <w:sz w:val="20"/>
+          <w:szCs w:val="20"/>
+          <w:lang w:val="en-US"/>
+        </w:rPr>
+        <w:t>Functions for evaluation for transaction 3 and 8</w:t>
+      </w:r>
+    </w:p>
+    <w:p>
+      <w:pPr>
+        <w:pStyle w:val="ListParagraph"/>
+        <w:numPr>
+          <w:ilvl w:val="0"/>
           <w:numId w:val="2"/>
         </w:numPr>
         <w:spacing w:line="360" w:lineRule="auto"/>
@@ -1001,25 +760,14 @@
           <w:lang w:val="en-US"/>
         </w:rPr>
       </w:pPr>
-      <w:proofErr w:type="spellStart"/>
-      <w:r>
-        <w:rPr>
-          <w:rFonts w:ascii="Georgia" w:hAnsi="Georgia"/>
-          <w:sz w:val="20"/>
-          <w:szCs w:val="20"/>
-          <w:lang w:val="en-US"/>
-        </w:rPr>
-        <w:t>Citus</w:t>
-      </w:r>
-      <w:proofErr w:type="spellEnd"/>
-      <w:r>
-        <w:rPr>
-          <w:rFonts w:ascii="Georgia" w:hAnsi="Georgia"/>
-          <w:sz w:val="20"/>
-          <w:szCs w:val="20"/>
-          <w:lang w:val="en-US"/>
-        </w:rPr>
-        <w:t xml:space="preserve"> implementation:</w:t>
+      <w:r>
+        <w:rPr>
+          <w:rFonts w:ascii="Georgia" w:hAnsi="Georgia"/>
+          <w:sz w:val="20"/>
+          <w:szCs w:val="20"/>
+          <w:lang w:val="en-US"/>
+        </w:rPr>
+        <w:t>Citus implementation:</w:t>
       </w:r>
     </w:p>
     <w:p>
@@ -1078,45 +826,7 @@
           <w:szCs w:val="20"/>
           <w:lang w:val="en-US"/>
         </w:rPr>
-        <w:t xml:space="preserve">Setup </w:t>
-      </w:r>
-      <w:proofErr w:type="spellStart"/>
-      <w:r>
-        <w:rPr>
-          <w:rFonts w:ascii="Georgia" w:hAnsi="Georgia"/>
-          <w:sz w:val="20"/>
-          <w:szCs w:val="20"/>
-          <w:lang w:val="en-US"/>
-        </w:rPr>
-        <w:t>Citus</w:t>
-      </w:r>
-      <w:proofErr w:type="spellEnd"/>
-      <w:r>
-        <w:rPr>
-          <w:rFonts w:ascii="Georgia" w:hAnsi="Georgia"/>
-          <w:sz w:val="20"/>
-          <w:szCs w:val="20"/>
-          <w:lang w:val="en-US"/>
-        </w:rPr>
-        <w:t xml:space="preserve"> in different </w:t>
-      </w:r>
-      <w:r>
-        <w:rPr>
-          <w:rFonts w:ascii="Georgia" w:hAnsi="Georgia"/>
-          <w:sz w:val="20"/>
-          <w:szCs w:val="20"/>
-          <w:lang w:val="en-US"/>
-        </w:rPr>
-        <w:t>compute</w:t>
-      </w:r>
-      <w:r>
-        <w:rPr>
-          <w:rFonts w:ascii="Georgia" w:hAnsi="Georgia"/>
-          <w:sz w:val="20"/>
-          <w:szCs w:val="20"/>
-          <w:lang w:val="en-US"/>
-        </w:rPr>
-        <w:t xml:space="preserve"> nodes</w:t>
+        <w:t>Setup Citus in different compute nodes</w:t>
       </w:r>
     </w:p>
     <w:p>
@@ -1166,7 +876,7 @@
       <w:lvlText w:val=""/>
       <w:lvlJc w:val="left"/>
       <w:pPr>
-        <w:ind w:left="2160" w:hanging="360"/>
+        <w:ind w:left="1800" w:hanging="360"/>
       </w:pPr>
       <w:rPr>
         <w:rFonts w:ascii="Symbol" w:hAnsi="Symbol" w:hint="default"/>
@@ -1178,7 +888,7 @@
       <w:lvlText w:val="o"/>
       <w:lvlJc w:val="left"/>
       <w:pPr>
-        <w:ind w:left="2880" w:hanging="360"/>
+        <w:ind w:left="2520" w:hanging="360"/>
       </w:pPr>
       <w:rPr>
         <w:rFonts w:ascii="Courier New" w:hAnsi="Courier New" w:cs="Courier New" w:hint="default"/>
@@ -1190,7 +900,7 @@
       <w:lvlText w:val=""/>
       <w:lvlJc w:val="left"/>
       <w:pPr>
-        <w:ind w:left="3600" w:hanging="360"/>
+        <w:ind w:left="3240" w:hanging="360"/>
       </w:pPr>
       <w:rPr>
         <w:rFonts w:ascii="Wingdings" w:hAnsi="Wingdings" w:hint="default"/>
@@ -1202,7 +912,7 @@
       <w:lvlText w:val=""/>
       <w:lvlJc w:val="left"/>
       <w:pPr>
-        <w:ind w:left="4320" w:hanging="360"/>
+        <w:ind w:left="3960" w:hanging="360"/>
       </w:pPr>
       <w:rPr>
         <w:rFonts w:ascii="Symbol" w:hAnsi="Symbol" w:hint="default"/>
@@ -1214,7 +924,7 @@
       <w:lvlText w:val="o"/>
       <w:lvlJc w:val="left"/>
       <w:pPr>
-        <w:ind w:left="5040" w:hanging="360"/>
+        <w:ind w:left="4680" w:hanging="360"/>
       </w:pPr>
       <w:rPr>
         <w:rFonts w:ascii="Courier New" w:hAnsi="Courier New" w:cs="Courier New" w:hint="default"/>
@@ -1226,7 +936,7 @@
       <w:lvlText w:val=""/>
       <w:lvlJc w:val="left"/>
       <w:pPr>
-        <w:ind w:left="5760" w:hanging="360"/>
+        <w:ind w:left="5400" w:hanging="360"/>
       </w:pPr>
       <w:rPr>
         <w:rFonts w:ascii="Wingdings" w:hAnsi="Wingdings" w:hint="default"/>
@@ -1238,7 +948,7 @@
       <w:lvlText w:val=""/>
       <w:lvlJc w:val="left"/>
       <w:pPr>
-        <w:ind w:left="6480" w:hanging="360"/>
+        <w:ind w:left="6120" w:hanging="360"/>
       </w:pPr>
       <w:rPr>
         <w:rFonts w:ascii="Symbol" w:hAnsi="Symbol" w:hint="default"/>
@@ -1250,7 +960,7 @@
       <w:lvlText w:val="o"/>
       <w:lvlJc w:val="left"/>
       <w:pPr>
-        <w:ind w:left="7200" w:hanging="360"/>
+        <w:ind w:left="6840" w:hanging="360"/>
       </w:pPr>
       <w:rPr>
         <w:rFonts w:ascii="Courier New" w:hAnsi="Courier New" w:cs="Courier New" w:hint="default"/>
@@ -1262,7 +972,7 @@
       <w:lvlText w:val=""/>
       <w:lvlJc w:val="left"/>
       <w:pPr>
-        <w:ind w:left="7920" w:hanging="360"/>
+        <w:ind w:left="7560" w:hanging="360"/>
       </w:pPr>
       <w:rPr>
         <w:rFonts w:ascii="Wingdings" w:hAnsi="Wingdings" w:hint="default"/>
@@ -2032,36 +1742,42 @@
   <w:abstractNum w:abstractNumId="9" w15:restartNumberingAfterBreak="0">
     <w:nsid w:val="5CF61B9C"/>
     <w:multiLevelType w:val="hybridMultilevel"/>
-    <w:tmpl w:val="EDBE38A2"/>
-    <w:lvl w:ilvl="0" w:tplc="E58A7EB8">
-      <w:start w:val="1"/>
-      <w:numFmt w:val="lowerRoman"/>
-      <w:lvlText w:val="%1)"/>
+    <w:tmpl w:val="54E651F0"/>
+    <w:lvl w:ilvl="0" w:tplc="48090001">
+      <w:start w:val="1"/>
+      <w:numFmt w:val="bullet"/>
+      <w:lvlText w:val=""/>
       <w:lvlJc w:val="left"/>
       <w:pPr>
         <w:ind w:left="1440" w:hanging="720"/>
       </w:pPr>
       <w:rPr>
-        <w:rFonts w:hint="default"/>
-      </w:rPr>
-    </w:lvl>
-    <w:lvl w:ilvl="1" w:tplc="08090019" w:tentative="1">
-      <w:start w:val="1"/>
-      <w:numFmt w:val="lowerLetter"/>
-      <w:lvlText w:val="%2."/>
+        <w:rFonts w:ascii="Symbol" w:hAnsi="Symbol" w:hint="default"/>
+      </w:rPr>
+    </w:lvl>
+    <w:lvl w:ilvl="1" w:tplc="48090001">
+      <w:start w:val="1"/>
+      <w:numFmt w:val="bullet"/>
+      <w:lvlText w:val=""/>
       <w:lvlJc w:val="left"/>
       <w:pPr>
         <w:ind w:left="1800" w:hanging="360"/>
       </w:pPr>
-    </w:lvl>
-    <w:lvl w:ilvl="2" w:tplc="0809001B" w:tentative="1">
-      <w:start w:val="1"/>
-      <w:numFmt w:val="lowerRoman"/>
-      <w:lvlText w:val="%3."/>
-      <w:lvlJc w:val="right"/>
-      <w:pPr>
-        <w:ind w:left="2520" w:hanging="180"/>
-      </w:pPr>
+      <w:rPr>
+        <w:rFonts w:ascii="Symbol" w:hAnsi="Symbol" w:hint="default"/>
+      </w:rPr>
+    </w:lvl>
+    <w:lvl w:ilvl="2" w:tplc="48090001">
+      <w:start w:val="1"/>
+      <w:numFmt w:val="bullet"/>
+      <w:lvlText w:val=""/>
+      <w:lvlJc w:val="left"/>
+      <w:pPr>
+        <w:ind w:left="2700" w:hanging="360"/>
+      </w:pPr>
+      <w:rPr>
+        <w:rFonts w:ascii="Symbol" w:hAnsi="Symbol" w:hint="default"/>
+      </w:rPr>
     </w:lvl>
     <w:lvl w:ilvl="3" w:tplc="0809000F" w:tentative="1">
       <w:start w:val="1"/>

</xml_diff>

<commit_message>
Added completed cassandra task in doc
</commit_message>
<xml_diff>
--- a/reports/Progress report for CS4224D.docx
+++ b/reports/Progress report for CS4224D.docx
@@ -564,6 +564,31 @@
           <w:lang w:val="en-US"/>
         </w:rPr>
         <w:t xml:space="preserve"> </w:t>
+      </w:r>
+    </w:p>
+    <w:p>
+      <w:pPr>
+        <w:pStyle w:val="ListParagraph"/>
+        <w:numPr>
+          <w:ilvl w:val="0"/>
+          <w:numId w:val="10"/>
+        </w:numPr>
+        <w:spacing w:line="360" w:lineRule="auto"/>
+        <w:rPr>
+          <w:rFonts w:ascii="Georgia" w:hAnsi="Georgia"/>
+          <w:sz w:val="20"/>
+          <w:szCs w:val="20"/>
+          <w:lang w:val="en-US"/>
+        </w:rPr>
+      </w:pPr>
+      <w:r>
+        <w:rPr>
+          <w:rFonts w:ascii="Georgia" w:hAnsi="Georgia"/>
+          <w:sz w:val="20"/>
+          <w:szCs w:val="20"/>
+          <w:lang w:val="en-US"/>
+        </w:rPr>
+        <w:t>Configuration of Cassandra on compute nodes</w:t>
       </w:r>
     </w:p>
     <w:p>
@@ -1084,7 +1109,7 @@
         <w:rFonts w:hint="default"/>
       </w:rPr>
     </w:lvl>
-    <w:lvl w:ilvl="1" w:tplc="08090019" w:tentative="1">
+    <w:lvl w:ilvl="1" w:tplc="08090019">
       <w:start w:val="1"/>
       <w:numFmt w:val="lowerLetter"/>
       <w:lvlText w:val="%2."/>
@@ -1093,7 +1118,7 @@
         <w:ind w:left="1800" w:hanging="360"/>
       </w:pPr>
     </w:lvl>
-    <w:lvl w:ilvl="2" w:tplc="0809001B" w:tentative="1">
+    <w:lvl w:ilvl="2" w:tplc="0809001B">
       <w:start w:val="1"/>
       <w:numFmt w:val="lowerRoman"/>
       <w:lvlText w:val="%3."/>

</xml_diff>

<commit_message>
Citus code and progress report
</commit_message>
<xml_diff>
--- a/reports/Progress report for CS4224D.docx
+++ b/reports/Progress report for CS4224D.docx
@@ -4,7 +4,7 @@
   <w:body>
     <w:p>
       <w:pPr>
-        <w:spacing w:line="360" w:lineRule="auto"/>
+        <w:spacing w:line="336" w:lineRule="auto"/>
         <w:rPr>
           <w:rFonts w:ascii="Georgia" w:hAnsi="Georgia"/>
           <w:b/>
@@ -39,7 +39,7 @@
     </w:p>
     <w:p>
       <w:pPr>
-        <w:spacing w:line="360" w:lineRule="auto"/>
+        <w:spacing w:line="336" w:lineRule="auto"/>
         <w:rPr>
           <w:rFonts w:ascii="Georgia" w:hAnsi="Georgia"/>
           <w:sz w:val="20"/>
@@ -99,27 +99,7 @@
           <w:szCs w:val="20"/>
           <w:lang w:val="en-US"/>
         </w:rPr>
-        <w:t xml:space="preserve">Jan </w:t>
-      </w:r>
-      <w:proofErr w:type="spellStart"/>
-      <w:r>
-        <w:rPr>
-          <w:rFonts w:ascii="Georgia" w:hAnsi="Georgia"/>
-          <w:sz w:val="20"/>
-          <w:szCs w:val="20"/>
-          <w:lang w:val="en-US"/>
-        </w:rPr>
-        <w:t>Alfenson</w:t>
-      </w:r>
-      <w:proofErr w:type="spellEnd"/>
-      <w:r>
-        <w:rPr>
-          <w:rFonts w:ascii="Georgia" w:hAnsi="Georgia"/>
-          <w:sz w:val="20"/>
-          <w:szCs w:val="20"/>
-          <w:lang w:val="en-US"/>
-        </w:rPr>
-        <w:t xml:space="preserve"> Tan (E0543952</w:t>
+        <w:t>Jan Alfenson Tan (E0543952</w:t>
       </w:r>
       <w:r>
         <w:rPr>
@@ -137,27 +117,7 @@
           <w:szCs w:val="20"/>
           <w:lang w:val="en-US"/>
         </w:rPr>
-        <w:t xml:space="preserve">Liu </w:t>
-      </w:r>
-      <w:proofErr w:type="spellStart"/>
-      <w:r>
-        <w:rPr>
-          <w:rFonts w:ascii="Georgia" w:hAnsi="Georgia"/>
-          <w:sz w:val="20"/>
-          <w:szCs w:val="20"/>
-          <w:lang w:val="en-US"/>
-        </w:rPr>
-        <w:t>Jiahui</w:t>
-      </w:r>
-      <w:proofErr w:type="spellEnd"/>
-      <w:r>
-        <w:rPr>
-          <w:rFonts w:ascii="Georgia" w:hAnsi="Georgia"/>
-          <w:sz w:val="20"/>
-          <w:szCs w:val="20"/>
-          <w:lang w:val="en-US"/>
-        </w:rPr>
-        <w:t xml:space="preserve"> (E0983304</w:t>
+        <w:t>Liu Jiahui (E0983304</w:t>
       </w:r>
       <w:r>
         <w:rPr>
@@ -175,27 +135,7 @@
           <w:szCs w:val="20"/>
           <w:lang w:val="en-US"/>
         </w:rPr>
-        <w:t xml:space="preserve">Liu </w:t>
-      </w:r>
-      <w:proofErr w:type="spellStart"/>
-      <w:r>
-        <w:rPr>
-          <w:rFonts w:ascii="Georgia" w:hAnsi="Georgia"/>
-          <w:sz w:val="20"/>
-          <w:szCs w:val="20"/>
-          <w:lang w:val="en-US"/>
-        </w:rPr>
-        <w:t>Keyi</w:t>
-      </w:r>
-      <w:proofErr w:type="spellEnd"/>
-      <w:r>
-        <w:rPr>
-          <w:rFonts w:ascii="Georgia" w:hAnsi="Georgia"/>
-          <w:sz w:val="20"/>
-          <w:szCs w:val="20"/>
-          <w:lang w:val="en-US"/>
-        </w:rPr>
-        <w:t xml:space="preserve"> (E1132309</w:t>
+        <w:t>Liu Keyi (E1132309</w:t>
       </w:r>
       <w:r>
         <w:rPr>
@@ -214,7 +154,7 @@
           <w:ilvl w:val="0"/>
           <w:numId w:val="2"/>
         </w:numPr>
-        <w:spacing w:line="360" w:lineRule="auto"/>
+        <w:spacing w:line="336" w:lineRule="auto"/>
         <w:rPr>
           <w:rFonts w:ascii="Georgia" w:hAnsi="Georgia"/>
           <w:sz w:val="20"/>
@@ -239,7 +179,7 @@
           <w:ilvl w:val="0"/>
           <w:numId w:val="8"/>
         </w:numPr>
-        <w:spacing w:line="360" w:lineRule="auto"/>
+        <w:spacing w:line="336" w:lineRule="auto"/>
         <w:rPr>
           <w:rFonts w:ascii="Georgia" w:hAnsi="Georgia"/>
           <w:sz w:val="20"/>
@@ -255,6 +195,110 @@
           <w:lang w:val="en-US"/>
         </w:rPr>
         <w:t>Chen Xing (E0949131)</w:t>
+      </w:r>
+    </w:p>
+    <w:p>
+      <w:pPr>
+        <w:pStyle w:val="ListParagraph"/>
+        <w:numPr>
+          <w:ilvl w:val="1"/>
+          <w:numId w:val="8"/>
+        </w:numPr>
+        <w:spacing w:line="336" w:lineRule="auto"/>
+        <w:rPr>
+          <w:rFonts w:ascii="Georgia" w:hAnsi="Georgia"/>
+          <w:sz w:val="20"/>
+          <w:szCs w:val="20"/>
+          <w:lang w:val="en-US"/>
+        </w:rPr>
+      </w:pPr>
+      <w:r>
+        <w:rPr>
+          <w:rFonts w:ascii="Georgia" w:hAnsi="Georgia"/>
+          <w:sz w:val="20"/>
+          <w:szCs w:val="20"/>
+          <w:lang w:val="en-US"/>
+        </w:rPr>
+        <w:t>Citus data modelling (data_modelling.sql), import data from CSV files (import_data.sql), main driver program (citus_app.py)</w:t>
+      </w:r>
+    </w:p>
+    <w:p>
+      <w:pPr>
+        <w:pStyle w:val="ListParagraph"/>
+        <w:numPr>
+          <w:ilvl w:val="1"/>
+          <w:numId w:val="8"/>
+        </w:numPr>
+        <w:spacing w:line="336" w:lineRule="auto"/>
+        <w:rPr>
+          <w:rFonts w:ascii="Georgia" w:hAnsi="Georgia"/>
+          <w:sz w:val="20"/>
+          <w:szCs w:val="20"/>
+          <w:lang w:val="en-US"/>
+        </w:rPr>
+      </w:pPr>
+      <w:r>
+        <w:rPr>
+          <w:rFonts w:ascii="Georgia" w:hAnsi="Georgia"/>
+          <w:sz w:val="20"/>
+          <w:szCs w:val="20"/>
+          <w:lang w:val="en-US"/>
+        </w:rPr>
+        <w:t xml:space="preserve">Functions for transaction </w:t>
+      </w:r>
+      <w:r>
+        <w:rPr>
+          <w:rFonts w:ascii="Georgia" w:hAnsi="Georgia" w:hint="eastAsia"/>
+          <w:sz w:val="20"/>
+          <w:szCs w:val="20"/>
+          <w:lang w:val="en-US"/>
+        </w:rPr>
+        <w:t>1,</w:t>
+      </w:r>
+      <w:r>
+        <w:rPr>
+          <w:rFonts w:ascii="Georgia" w:hAnsi="Georgia"/>
+          <w:sz w:val="20"/>
+          <w:szCs w:val="20"/>
+          <w:lang w:val="en-US"/>
+        </w:rPr>
+        <w:t>2</w:t>
+      </w:r>
+      <w:r>
+        <w:rPr>
+          <w:rFonts w:ascii="Georgia" w:hAnsi="Georgia" w:hint="eastAsia"/>
+          <w:sz w:val="20"/>
+          <w:szCs w:val="20"/>
+          <w:lang w:val="en-US"/>
+        </w:rPr>
+        <w:t>,</w:t>
+      </w:r>
+      <w:r>
+        <w:rPr>
+          <w:rFonts w:ascii="Georgia" w:hAnsi="Georgia"/>
+          <w:sz w:val="20"/>
+          <w:szCs w:val="20"/>
+          <w:lang w:val="en-US"/>
+        </w:rPr>
+        <w:t>5</w:t>
+      </w:r>
+      <w:r>
+        <w:rPr>
+          <w:rFonts w:ascii="Georgia" w:hAnsi="Georgia" w:hint="eastAsia"/>
+          <w:sz w:val="20"/>
+          <w:szCs w:val="20"/>
+          <w:lang w:val="en-US"/>
+        </w:rPr>
+        <w:t>,</w:t>
+      </w:r>
+      <w:r>
+        <w:rPr>
+          <w:rFonts w:ascii="Georgia" w:hAnsi="Georgia"/>
+          <w:sz w:val="20"/>
+          <w:szCs w:val="20"/>
+          <w:lang w:val="en-US"/>
+        </w:rPr>
+        <w:t>6</w:t>
       </w:r>
     </w:p>
     <w:p>
@@ -264,7 +308,7 @@
           <w:ilvl w:val="0"/>
           <w:numId w:val="8"/>
         </w:numPr>
-        <w:spacing w:line="360" w:lineRule="auto"/>
+        <w:spacing w:line="336" w:lineRule="auto"/>
         <w:rPr>
           <w:rFonts w:ascii="Georgia" w:hAnsi="Georgia"/>
           <w:sz w:val="20"/>
@@ -289,7 +333,7 @@
           <w:ilvl w:val="0"/>
           <w:numId w:val="9"/>
         </w:numPr>
-        <w:spacing w:line="360" w:lineRule="auto"/>
+        <w:spacing w:line="336" w:lineRule="auto"/>
         <w:rPr>
           <w:rFonts w:ascii="Georgia" w:hAnsi="Georgia"/>
           <w:sz w:val="20"/>
@@ -306,7 +350,6 @@
         </w:rPr>
         <w:t xml:space="preserve">prepare </w:t>
       </w:r>
-      <w:proofErr w:type="spellStart"/>
       <w:r>
         <w:rPr>
           <w:rFonts w:ascii="Georgia" w:hAnsi="Georgia"/>
@@ -316,7 +359,6 @@
         </w:rPr>
         <w:t>startup.cql</w:t>
       </w:r>
-      <w:proofErr w:type="spellEnd"/>
       <w:r>
         <w:rPr>
           <w:rFonts w:ascii="Georgia" w:hAnsi="Georgia"/>
@@ -326,7 +368,6 @@
         </w:rPr>
         <w:t xml:space="preserve">, </w:t>
       </w:r>
-      <w:proofErr w:type="spellStart"/>
       <w:r>
         <w:rPr>
           <w:rFonts w:ascii="Georgia" w:hAnsi="Georgia"/>
@@ -345,7 +386,6 @@
         </w:rPr>
         <w:t>.cql</w:t>
       </w:r>
-      <w:proofErr w:type="spellEnd"/>
       <w:r>
         <w:rPr>
           <w:rFonts w:ascii="Georgia" w:hAnsi="Georgia"/>
@@ -390,7 +430,7 @@
           <w:ilvl w:val="0"/>
           <w:numId w:val="9"/>
         </w:numPr>
-        <w:spacing w:line="360" w:lineRule="auto"/>
+        <w:spacing w:line="336" w:lineRule="auto"/>
         <w:rPr>
           <w:rFonts w:ascii="Georgia" w:hAnsi="Georgia"/>
           <w:sz w:val="20"/>
@@ -415,42 +455,22 @@
           <w:ilvl w:val="0"/>
           <w:numId w:val="8"/>
         </w:numPr>
-        <w:spacing w:line="360" w:lineRule="auto"/>
-        <w:rPr>
-          <w:rFonts w:ascii="Georgia" w:hAnsi="Georgia"/>
-          <w:sz w:val="20"/>
-          <w:szCs w:val="20"/>
-          <w:lang w:val="en-US"/>
-        </w:rPr>
-      </w:pPr>
-      <w:r>
-        <w:rPr>
-          <w:rFonts w:ascii="Georgia" w:hAnsi="Georgia"/>
-          <w:sz w:val="20"/>
-          <w:szCs w:val="20"/>
-          <w:lang w:val="en-US"/>
-        </w:rPr>
-        <w:t xml:space="preserve">Jan </w:t>
-      </w:r>
-      <w:proofErr w:type="spellStart"/>
-      <w:r>
-        <w:rPr>
-          <w:rFonts w:ascii="Georgia" w:hAnsi="Georgia"/>
-          <w:sz w:val="20"/>
-          <w:szCs w:val="20"/>
-          <w:lang w:val="en-US"/>
-        </w:rPr>
-        <w:t>Alfenson</w:t>
-      </w:r>
-      <w:proofErr w:type="spellEnd"/>
-      <w:r>
-        <w:rPr>
-          <w:rFonts w:ascii="Georgia" w:hAnsi="Georgia"/>
-          <w:sz w:val="20"/>
-          <w:szCs w:val="20"/>
-          <w:lang w:val="en-US"/>
-        </w:rPr>
-        <w:t xml:space="preserve"> Tan (E0543952)</w:t>
+        <w:spacing w:line="336" w:lineRule="auto"/>
+        <w:rPr>
+          <w:rFonts w:ascii="Georgia" w:hAnsi="Georgia"/>
+          <w:sz w:val="20"/>
+          <w:szCs w:val="20"/>
+          <w:lang w:val="en-US"/>
+        </w:rPr>
+      </w:pPr>
+      <w:r>
+        <w:rPr>
+          <w:rFonts w:ascii="Georgia" w:hAnsi="Georgia"/>
+          <w:sz w:val="20"/>
+          <w:szCs w:val="20"/>
+          <w:lang w:val="en-US"/>
+        </w:rPr>
+        <w:t>Jan Alfenson Tan (E0543952)</w:t>
       </w:r>
     </w:p>
     <w:p>
@@ -460,7 +480,7 @@
           <w:ilvl w:val="1"/>
           <w:numId w:val="8"/>
         </w:numPr>
-        <w:spacing w:line="360" w:lineRule="auto"/>
+        <w:spacing w:line="336" w:lineRule="auto"/>
         <w:rPr>
           <w:rFonts w:ascii="Georgia" w:hAnsi="Georgia"/>
           <w:sz w:val="20"/>
@@ -485,7 +505,7 @@
           <w:ilvl w:val="1"/>
           <w:numId w:val="8"/>
         </w:numPr>
-        <w:spacing w:line="360" w:lineRule="auto"/>
+        <w:spacing w:line="336" w:lineRule="auto"/>
         <w:rPr>
           <w:rFonts w:ascii="Georgia" w:hAnsi="Georgia"/>
           <w:sz w:val="20"/>
@@ -510,42 +530,22 @@
           <w:ilvl w:val="0"/>
           <w:numId w:val="8"/>
         </w:numPr>
-        <w:spacing w:line="360" w:lineRule="auto"/>
-        <w:rPr>
-          <w:rFonts w:ascii="Georgia" w:hAnsi="Georgia"/>
-          <w:sz w:val="20"/>
-          <w:szCs w:val="20"/>
-          <w:lang w:val="en-US"/>
-        </w:rPr>
-      </w:pPr>
-      <w:r>
-        <w:rPr>
-          <w:rFonts w:ascii="Georgia" w:hAnsi="Georgia"/>
-          <w:sz w:val="20"/>
-          <w:szCs w:val="20"/>
-          <w:lang w:val="en-US"/>
-        </w:rPr>
-        <w:t xml:space="preserve">Liu </w:t>
-      </w:r>
-      <w:proofErr w:type="spellStart"/>
-      <w:r>
-        <w:rPr>
-          <w:rFonts w:ascii="Georgia" w:hAnsi="Georgia"/>
-          <w:sz w:val="20"/>
-          <w:szCs w:val="20"/>
-          <w:lang w:val="en-US"/>
-        </w:rPr>
-        <w:t>Jiahui</w:t>
-      </w:r>
-      <w:proofErr w:type="spellEnd"/>
-      <w:r>
-        <w:rPr>
-          <w:rFonts w:ascii="Georgia" w:hAnsi="Georgia"/>
-          <w:sz w:val="20"/>
-          <w:szCs w:val="20"/>
-          <w:lang w:val="en-US"/>
-        </w:rPr>
-        <w:t xml:space="preserve"> (E0983304)</w:t>
+        <w:spacing w:line="336" w:lineRule="auto"/>
+        <w:rPr>
+          <w:rFonts w:ascii="Georgia" w:hAnsi="Georgia"/>
+          <w:sz w:val="20"/>
+          <w:szCs w:val="20"/>
+          <w:lang w:val="en-US"/>
+        </w:rPr>
+      </w:pPr>
+      <w:r>
+        <w:rPr>
+          <w:rFonts w:ascii="Georgia" w:hAnsi="Georgia"/>
+          <w:sz w:val="20"/>
+          <w:szCs w:val="20"/>
+          <w:lang w:val="en-US"/>
+        </w:rPr>
+        <w:t>Liu Jiahui (E0983304)</w:t>
       </w:r>
     </w:p>
     <w:p>
@@ -555,7 +555,7 @@
           <w:ilvl w:val="1"/>
           <w:numId w:val="8"/>
         </w:numPr>
-        <w:spacing w:line="360" w:lineRule="auto"/>
+        <w:spacing w:line="336" w:lineRule="auto"/>
         <w:rPr>
           <w:rFonts w:ascii="Georgia" w:hAnsi="Georgia"/>
           <w:sz w:val="20"/>
@@ -580,48 +580,141 @@
           <w:ilvl w:val="0"/>
           <w:numId w:val="8"/>
         </w:numPr>
-        <w:spacing w:line="360" w:lineRule="auto"/>
-        <w:rPr>
-          <w:rFonts w:ascii="Georgia" w:hAnsi="Georgia"/>
-          <w:sz w:val="20"/>
-          <w:szCs w:val="20"/>
-          <w:lang w:val="en-US"/>
-        </w:rPr>
-      </w:pPr>
-      <w:r>
-        <w:rPr>
-          <w:rFonts w:ascii="Georgia" w:hAnsi="Georgia"/>
-          <w:sz w:val="20"/>
-          <w:szCs w:val="20"/>
-          <w:lang w:val="en-US"/>
-        </w:rPr>
-        <w:t xml:space="preserve">Liu </w:t>
-      </w:r>
-      <w:proofErr w:type="spellStart"/>
-      <w:r>
-        <w:rPr>
-          <w:rFonts w:ascii="Georgia" w:hAnsi="Georgia"/>
-          <w:sz w:val="20"/>
-          <w:szCs w:val="20"/>
-          <w:lang w:val="en-US"/>
-        </w:rPr>
-        <w:t>Keyi</w:t>
-      </w:r>
-      <w:proofErr w:type="spellEnd"/>
-      <w:r>
-        <w:rPr>
-          <w:rFonts w:ascii="Georgia" w:hAnsi="Georgia"/>
-          <w:sz w:val="20"/>
-          <w:szCs w:val="20"/>
-          <w:lang w:val="en-US"/>
-        </w:rPr>
-        <w:t xml:space="preserve"> (E1132309)</w:t>
-      </w:r>
-    </w:p>
-    <w:p>
-      <w:pPr>
-        <w:pStyle w:val="ListParagraph"/>
-        <w:spacing w:line="360" w:lineRule="auto"/>
+        <w:spacing w:line="336" w:lineRule="auto"/>
+        <w:rPr>
+          <w:rFonts w:ascii="Georgia" w:hAnsi="Georgia"/>
+          <w:sz w:val="20"/>
+          <w:szCs w:val="20"/>
+          <w:lang w:val="en-US"/>
+        </w:rPr>
+      </w:pPr>
+      <w:r>
+        <w:rPr>
+          <w:rFonts w:ascii="Georgia" w:hAnsi="Georgia"/>
+          <w:sz w:val="20"/>
+          <w:szCs w:val="20"/>
+          <w:lang w:val="en-US"/>
+        </w:rPr>
+        <w:t>Liu Keyi (E1132309)</w:t>
+      </w:r>
+    </w:p>
+    <w:p>
+      <w:pPr>
+        <w:pStyle w:val="ListParagraph"/>
+        <w:numPr>
+          <w:ilvl w:val="1"/>
+          <w:numId w:val="8"/>
+        </w:numPr>
+        <w:spacing w:line="336" w:lineRule="auto"/>
+        <w:rPr>
+          <w:rFonts w:ascii="Georgia" w:hAnsi="Georgia"/>
+          <w:sz w:val="20"/>
+          <w:szCs w:val="20"/>
+          <w:lang w:val="en-US"/>
+        </w:rPr>
+      </w:pPr>
+      <w:r>
+        <w:rPr>
+          <w:rFonts w:ascii="Georgia" w:hAnsi="Georgia"/>
+          <w:sz w:val="20"/>
+          <w:szCs w:val="20"/>
+          <w:lang w:val="en-US"/>
+        </w:rPr>
+        <w:t>Citus data modelling (data_modelling.sql), import data from CSV files (import_data.sql), main driver program (citus_app.py)</w:t>
+      </w:r>
+    </w:p>
+    <w:p>
+      <w:pPr>
+        <w:pStyle w:val="ListParagraph"/>
+        <w:numPr>
+          <w:ilvl w:val="1"/>
+          <w:numId w:val="8"/>
+        </w:numPr>
+        <w:spacing w:line="336" w:lineRule="auto"/>
+        <w:rPr>
+          <w:rFonts w:ascii="Georgia" w:hAnsi="Georgia"/>
+          <w:sz w:val="20"/>
+          <w:szCs w:val="20"/>
+          <w:lang w:val="en-US"/>
+        </w:rPr>
+      </w:pPr>
+      <w:r>
+        <w:rPr>
+          <w:rFonts w:ascii="Georgia" w:hAnsi="Georgia"/>
+          <w:sz w:val="20"/>
+          <w:szCs w:val="20"/>
+          <w:lang w:val="en-US"/>
+        </w:rPr>
+        <w:t xml:space="preserve">Functions for transaction </w:t>
+      </w:r>
+      <w:r>
+        <w:rPr>
+          <w:rFonts w:ascii="Georgia" w:hAnsi="Georgia"/>
+          <w:sz w:val="20"/>
+          <w:szCs w:val="20"/>
+          <w:lang w:val="en-US"/>
+        </w:rPr>
+        <w:t>3</w:t>
+      </w:r>
+      <w:r>
+        <w:rPr>
+          <w:rFonts w:ascii="Georgia" w:hAnsi="Georgia" w:hint="eastAsia"/>
+          <w:sz w:val="20"/>
+          <w:szCs w:val="20"/>
+          <w:lang w:val="en-US"/>
+        </w:rPr>
+        <w:t>,</w:t>
+      </w:r>
+      <w:r>
+        <w:rPr>
+          <w:rFonts w:ascii="Georgia" w:hAnsi="Georgia"/>
+          <w:sz w:val="20"/>
+          <w:szCs w:val="20"/>
+          <w:lang w:val="en-US"/>
+        </w:rPr>
+        <w:t>4</w:t>
+      </w:r>
+      <w:r>
+        <w:rPr>
+          <w:rFonts w:ascii="Georgia" w:hAnsi="Georgia" w:hint="eastAsia"/>
+          <w:sz w:val="20"/>
+          <w:szCs w:val="20"/>
+          <w:lang w:val="en-US"/>
+        </w:rPr>
+        <w:t>,</w:t>
+      </w:r>
+      <w:r>
+        <w:rPr>
+          <w:rFonts w:ascii="Georgia" w:hAnsi="Georgia"/>
+          <w:sz w:val="20"/>
+          <w:szCs w:val="20"/>
+          <w:lang w:val="en-US"/>
+        </w:rPr>
+        <w:t>7</w:t>
+      </w:r>
+      <w:r>
+        <w:rPr>
+          <w:rFonts w:ascii="Georgia" w:hAnsi="Georgia" w:hint="eastAsia"/>
+          <w:sz w:val="20"/>
+          <w:szCs w:val="20"/>
+          <w:lang w:val="en-US"/>
+        </w:rPr>
+        <w:t>,</w:t>
+      </w:r>
+      <w:r>
+        <w:rPr>
+          <w:rFonts w:ascii="Georgia" w:hAnsi="Georgia"/>
+          <w:sz w:val="20"/>
+          <w:szCs w:val="20"/>
+          <w:lang w:val="en-US"/>
+        </w:rPr>
+        <w:t>8</w:t>
+      </w:r>
+    </w:p>
+    <w:p>
+      <w:pPr>
+        <w:pStyle w:val="ListParagraph"/>
+        <w:spacing w:line="336" w:lineRule="auto"/>
         <w:ind w:left="1080"/>
         <w:rPr>
           <w:rFonts w:ascii="Georgia" w:hAnsi="Georgia"/>
@@ -638,7 +731,7 @@
           <w:ilvl w:val="0"/>
           <w:numId w:val="2"/>
         </w:numPr>
-        <w:spacing w:line="360" w:lineRule="auto"/>
+        <w:spacing w:line="336" w:lineRule="auto"/>
         <w:rPr>
           <w:rFonts w:ascii="Georgia" w:hAnsi="Georgia"/>
           <w:sz w:val="20"/>
@@ -663,7 +756,7 @@
           <w:ilvl w:val="0"/>
           <w:numId w:val="4"/>
         </w:numPr>
-        <w:spacing w:line="360" w:lineRule="auto"/>
+        <w:spacing w:line="336" w:lineRule="auto"/>
         <w:rPr>
           <w:rFonts w:ascii="Georgia" w:hAnsi="Georgia"/>
           <w:sz w:val="20"/>
@@ -697,7 +790,7 @@
           <w:ilvl w:val="0"/>
           <w:numId w:val="10"/>
         </w:numPr>
-        <w:spacing w:line="360" w:lineRule="auto"/>
+        <w:spacing w:line="336" w:lineRule="auto"/>
         <w:rPr>
           <w:rFonts w:ascii="Georgia" w:hAnsi="Georgia"/>
           <w:sz w:val="20"/>
@@ -722,7 +815,7 @@
           <w:ilvl w:val="0"/>
           <w:numId w:val="10"/>
         </w:numPr>
-        <w:spacing w:line="360" w:lineRule="auto"/>
+        <w:spacing w:line="336" w:lineRule="auto"/>
         <w:rPr>
           <w:rFonts w:ascii="Georgia" w:hAnsi="Georgia"/>
           <w:sz w:val="20"/>
@@ -755,39 +848,8 @@
           <w:szCs w:val="20"/>
           <w:lang w:val="en-US"/>
         </w:rPr>
-        <w:t xml:space="preserve"> </w:t>
-      </w:r>
-      <w:proofErr w:type="spellStart"/>
-      <w:r>
-        <w:rPr>
-          <w:rFonts w:ascii="Georgia" w:hAnsi="Georgia"/>
-          <w:sz w:val="20"/>
-          <w:szCs w:val="20"/>
-          <w:lang w:val="en-US"/>
-        </w:rPr>
-        <w:t>startup.cql</w:t>
-      </w:r>
-      <w:proofErr w:type="spellEnd"/>
-      <w:r>
-        <w:rPr>
-          <w:rFonts w:ascii="Georgia" w:hAnsi="Georgia"/>
-          <w:sz w:val="20"/>
-          <w:szCs w:val="20"/>
-          <w:lang w:val="en-US"/>
-        </w:rPr>
-        <w:t xml:space="preserve">, </w:t>
-      </w:r>
-      <w:proofErr w:type="spellStart"/>
-      <w:r>
-        <w:rPr>
-          <w:rFonts w:ascii="Georgia" w:hAnsi="Georgia"/>
-          <w:sz w:val="20"/>
-          <w:szCs w:val="20"/>
-          <w:lang w:val="en-US"/>
-        </w:rPr>
-        <w:t>load_data.cql</w:t>
-      </w:r>
-      <w:proofErr w:type="spellEnd"/>
+        <w:t xml:space="preserve"> startup.cql, load_data.cql</w:t>
+      </w:r>
       <w:r>
         <w:rPr>
           <w:rFonts w:ascii="Georgia" w:hAnsi="Georgia"/>
@@ -823,42 +885,22 @@
           <w:ilvl w:val="0"/>
           <w:numId w:val="10"/>
         </w:numPr>
-        <w:spacing w:line="360" w:lineRule="auto"/>
-        <w:rPr>
-          <w:rFonts w:ascii="Georgia" w:hAnsi="Georgia"/>
-          <w:sz w:val="20"/>
-          <w:szCs w:val="20"/>
-          <w:lang w:val="en-US"/>
-        </w:rPr>
-      </w:pPr>
-      <w:r>
-        <w:rPr>
-          <w:rFonts w:ascii="Georgia" w:hAnsi="Georgia"/>
-          <w:sz w:val="20"/>
-          <w:szCs w:val="20"/>
-          <w:lang w:val="en-US"/>
-        </w:rPr>
-        <w:t xml:space="preserve">Data processing for transaction 3 and 8 + </w:t>
-      </w:r>
-      <w:proofErr w:type="spellStart"/>
-      <w:r>
-        <w:rPr>
-          <w:rFonts w:ascii="Georgia" w:hAnsi="Georgia"/>
-          <w:sz w:val="20"/>
-          <w:szCs w:val="20"/>
-          <w:lang w:val="en-US"/>
-        </w:rPr>
-        <w:t>cql</w:t>
-      </w:r>
-      <w:proofErr w:type="spellEnd"/>
-      <w:r>
-        <w:rPr>
-          <w:rFonts w:ascii="Georgia" w:hAnsi="Georgia"/>
-          <w:sz w:val="20"/>
-          <w:szCs w:val="20"/>
-          <w:lang w:val="en-US"/>
-        </w:rPr>
-        <w:t xml:space="preserve"> commands to initialize + load data into Cassandra </w:t>
+        <w:spacing w:line="336" w:lineRule="auto"/>
+        <w:rPr>
+          <w:rFonts w:ascii="Georgia" w:hAnsi="Georgia"/>
+          <w:sz w:val="20"/>
+          <w:szCs w:val="20"/>
+          <w:lang w:val="en-US"/>
+        </w:rPr>
+      </w:pPr>
+      <w:r>
+        <w:rPr>
+          <w:rFonts w:ascii="Georgia" w:hAnsi="Georgia"/>
+          <w:sz w:val="20"/>
+          <w:szCs w:val="20"/>
+          <w:lang w:val="en-US"/>
+        </w:rPr>
+        <w:t xml:space="preserve">Data processing for transaction 3 and 8 + cql commands to initialize + load data into Cassandra </w:t>
       </w:r>
       <w:proofErr w:type="gramStart"/>
       <w:r>
@@ -879,7 +921,7 @@
           <w:ilvl w:val="0"/>
           <w:numId w:val="10"/>
         </w:numPr>
-        <w:spacing w:line="360" w:lineRule="auto"/>
+        <w:spacing w:line="336" w:lineRule="auto"/>
         <w:rPr>
           <w:rFonts w:ascii="Georgia" w:hAnsi="Georgia"/>
           <w:sz w:val="20"/>
@@ -904,7 +946,7 @@
           <w:ilvl w:val="0"/>
           <w:numId w:val="4"/>
         </w:numPr>
-        <w:spacing w:line="360" w:lineRule="auto"/>
+        <w:spacing w:line="336" w:lineRule="auto"/>
         <w:rPr>
           <w:rFonts w:ascii="Georgia" w:hAnsi="Georgia"/>
           <w:sz w:val="20"/>
@@ -938,7 +980,7 @@
           <w:ilvl w:val="0"/>
           <w:numId w:val="11"/>
         </w:numPr>
-        <w:spacing w:line="360" w:lineRule="auto"/>
+        <w:spacing w:line="336" w:lineRule="auto"/>
         <w:rPr>
           <w:rFonts w:ascii="Georgia" w:hAnsi="Georgia"/>
           <w:sz w:val="20"/>
@@ -963,7 +1005,7 @@
           <w:ilvl w:val="0"/>
           <w:numId w:val="11"/>
         </w:numPr>
-        <w:spacing w:line="360" w:lineRule="auto"/>
+        <w:spacing w:line="336" w:lineRule="auto"/>
         <w:rPr>
           <w:rFonts w:ascii="Georgia" w:hAnsi="Georgia"/>
           <w:sz w:val="20"/>
@@ -988,7 +1030,7 @@
           <w:ilvl w:val="0"/>
           <w:numId w:val="11"/>
         </w:numPr>
-        <w:spacing w:line="360" w:lineRule="auto"/>
+        <w:spacing w:line="336" w:lineRule="auto"/>
         <w:rPr>
           <w:rFonts w:ascii="Georgia" w:hAnsi="Georgia"/>
           <w:sz w:val="20"/>
@@ -1013,33 +1055,22 @@
           <w:ilvl w:val="0"/>
           <w:numId w:val="2"/>
         </w:numPr>
-        <w:spacing w:line="360" w:lineRule="auto"/>
-        <w:rPr>
-          <w:rFonts w:ascii="Georgia" w:hAnsi="Georgia"/>
-          <w:sz w:val="20"/>
-          <w:szCs w:val="20"/>
-          <w:lang w:val="en-US"/>
-        </w:rPr>
-      </w:pPr>
-      <w:proofErr w:type="spellStart"/>
-      <w:r>
-        <w:rPr>
-          <w:rFonts w:ascii="Georgia" w:hAnsi="Georgia"/>
-          <w:sz w:val="20"/>
-          <w:szCs w:val="20"/>
-          <w:lang w:val="en-US"/>
-        </w:rPr>
-        <w:t>Citus</w:t>
-      </w:r>
-      <w:proofErr w:type="spellEnd"/>
-      <w:r>
-        <w:rPr>
-          <w:rFonts w:ascii="Georgia" w:hAnsi="Georgia"/>
-          <w:sz w:val="20"/>
-          <w:szCs w:val="20"/>
-          <w:lang w:val="en-US"/>
-        </w:rPr>
-        <w:t xml:space="preserve"> implementation:</w:t>
+        <w:spacing w:line="336" w:lineRule="auto"/>
+        <w:rPr>
+          <w:rFonts w:ascii="Georgia" w:hAnsi="Georgia"/>
+          <w:sz w:val="20"/>
+          <w:szCs w:val="20"/>
+          <w:lang w:val="en-US"/>
+        </w:rPr>
+      </w:pPr>
+      <w:r>
+        <w:rPr>
+          <w:rFonts w:ascii="Georgia" w:hAnsi="Georgia"/>
+          <w:sz w:val="20"/>
+          <w:szCs w:val="20"/>
+          <w:lang w:val="en-US"/>
+        </w:rPr>
+        <w:t>Citus implementation:</w:t>
       </w:r>
     </w:p>
     <w:p>
@@ -1049,7 +1080,7 @@
           <w:ilvl w:val="0"/>
           <w:numId w:val="5"/>
         </w:numPr>
-        <w:spacing w:line="360" w:lineRule="auto"/>
+        <w:spacing w:line="336" w:lineRule="auto"/>
         <w:rPr>
           <w:rFonts w:ascii="Georgia" w:hAnsi="Georgia"/>
           <w:sz w:val="20"/>
@@ -1083,42 +1114,99 @@
           <w:ilvl w:val="0"/>
           <w:numId w:val="11"/>
         </w:numPr>
-        <w:spacing w:line="360" w:lineRule="auto"/>
-        <w:rPr>
-          <w:rFonts w:ascii="Georgia" w:hAnsi="Georgia"/>
-          <w:sz w:val="20"/>
-          <w:szCs w:val="20"/>
-          <w:lang w:val="en-US"/>
-        </w:rPr>
-      </w:pPr>
-      <w:r>
-        <w:rPr>
-          <w:rFonts w:ascii="Georgia" w:hAnsi="Georgia"/>
-          <w:sz w:val="20"/>
-          <w:szCs w:val="20"/>
-          <w:lang w:val="en-US"/>
-        </w:rPr>
-        <w:t xml:space="preserve">Setup </w:t>
-      </w:r>
-      <w:proofErr w:type="spellStart"/>
-      <w:r>
-        <w:rPr>
-          <w:rFonts w:ascii="Georgia" w:hAnsi="Georgia"/>
-          <w:sz w:val="20"/>
-          <w:szCs w:val="20"/>
-          <w:lang w:val="en-US"/>
-        </w:rPr>
-        <w:t>Citus</w:t>
-      </w:r>
-      <w:proofErr w:type="spellEnd"/>
-      <w:r>
-        <w:rPr>
-          <w:rFonts w:ascii="Georgia" w:hAnsi="Georgia"/>
-          <w:sz w:val="20"/>
-          <w:szCs w:val="20"/>
-          <w:lang w:val="en-US"/>
-        </w:rPr>
-        <w:t xml:space="preserve"> in different compute nodes</w:t>
+        <w:spacing w:line="336" w:lineRule="auto"/>
+        <w:rPr>
+          <w:rFonts w:ascii="Georgia" w:hAnsi="Georgia"/>
+          <w:sz w:val="20"/>
+          <w:szCs w:val="20"/>
+          <w:lang w:val="en-US"/>
+        </w:rPr>
+      </w:pPr>
+      <w:r>
+        <w:rPr>
+          <w:rFonts w:ascii="Georgia" w:hAnsi="Georgia"/>
+          <w:sz w:val="20"/>
+          <w:szCs w:val="20"/>
+          <w:lang w:val="en-US"/>
+        </w:rPr>
+        <w:t>Setup Citus in different compute nodes</w:t>
+      </w:r>
+    </w:p>
+    <w:p>
+      <w:pPr>
+        <w:pStyle w:val="ListParagraph"/>
+        <w:numPr>
+          <w:ilvl w:val="0"/>
+          <w:numId w:val="11"/>
+        </w:numPr>
+        <w:spacing w:line="336" w:lineRule="auto"/>
+        <w:rPr>
+          <w:rFonts w:ascii="Georgia" w:hAnsi="Georgia"/>
+          <w:sz w:val="20"/>
+          <w:szCs w:val="20"/>
+          <w:lang w:val="en-US"/>
+        </w:rPr>
+      </w:pPr>
+      <w:r>
+        <w:rPr>
+          <w:rFonts w:ascii="Georgia" w:hAnsi="Georgia"/>
+          <w:sz w:val="20"/>
+          <w:szCs w:val="20"/>
+          <w:lang w:val="en-US"/>
+        </w:rPr>
+        <w:t>L</w:t>
+      </w:r>
+      <w:r>
+        <w:rPr>
+          <w:rFonts w:ascii="Georgia" w:hAnsi="Georgia" w:hint="eastAsia"/>
+          <w:sz w:val="20"/>
+          <w:szCs w:val="20"/>
+          <w:lang w:val="en-US"/>
+        </w:rPr>
+        <w:t>oad</w:t>
+      </w:r>
+      <w:r>
+        <w:rPr>
+          <w:rFonts w:ascii="Georgia" w:hAnsi="Georgia"/>
+          <w:sz w:val="20"/>
+          <w:szCs w:val="20"/>
+          <w:lang w:val="en-US"/>
+        </w:rPr>
+        <w:t xml:space="preserve"> CSV files into database</w:t>
+      </w:r>
+    </w:p>
+    <w:p>
+      <w:pPr>
+        <w:pStyle w:val="ListParagraph"/>
+        <w:numPr>
+          <w:ilvl w:val="0"/>
+          <w:numId w:val="11"/>
+        </w:numPr>
+        <w:spacing w:line="336" w:lineRule="auto"/>
+        <w:rPr>
+          <w:rFonts w:ascii="Georgia" w:hAnsi="Georgia"/>
+          <w:sz w:val="20"/>
+          <w:szCs w:val="20"/>
+          <w:lang w:val="en-US"/>
+        </w:rPr>
+      </w:pPr>
+      <w:r>
+        <w:rPr>
+          <w:rFonts w:ascii="Georgia" w:hAnsi="Georgia"/>
+          <w:sz w:val="20"/>
+          <w:szCs w:val="20"/>
+          <w:lang w:val="en-US"/>
+        </w:rPr>
+        <w:t>Functions for transaction 2, 5</w:t>
+      </w:r>
+      <w:r>
+        <w:rPr>
+          <w:rFonts w:ascii="Georgia" w:hAnsi="Georgia"/>
+          <w:sz w:val="20"/>
+          <w:szCs w:val="20"/>
+          <w:lang w:val="en-US"/>
+        </w:rPr>
+        <w:t xml:space="preserve"> (citus_process_xact.py)</w:t>
       </w:r>
     </w:p>
     <w:p>
@@ -1128,7 +1216,7 @@
           <w:ilvl w:val="0"/>
           <w:numId w:val="5"/>
         </w:numPr>
-        <w:spacing w:line="360" w:lineRule="auto"/>
+        <w:spacing w:line="336" w:lineRule="auto"/>
         <w:rPr>
           <w:rFonts w:ascii="Georgia" w:hAnsi="Georgia"/>
           <w:sz w:val="20"/>
@@ -1144,6 +1232,128 @@
           <w:lang w:val="en-US"/>
         </w:rPr>
         <w:t>In-progress tasks:</w:t>
+      </w:r>
+    </w:p>
+    <w:p>
+      <w:pPr>
+        <w:pStyle w:val="ListParagraph"/>
+        <w:numPr>
+          <w:ilvl w:val="0"/>
+          <w:numId w:val="11"/>
+        </w:numPr>
+        <w:spacing w:line="336" w:lineRule="auto"/>
+        <w:rPr>
+          <w:rFonts w:ascii="Georgia" w:hAnsi="Georgia"/>
+          <w:sz w:val="20"/>
+          <w:szCs w:val="20"/>
+          <w:lang w:val="en-US"/>
+        </w:rPr>
+      </w:pPr>
+      <w:r>
+        <w:rPr>
+          <w:rFonts w:ascii="Georgia" w:hAnsi="Georgia"/>
+          <w:sz w:val="20"/>
+          <w:szCs w:val="20"/>
+          <w:lang w:val="en-US"/>
+        </w:rPr>
+        <w:t>Main driver program citus_</w:t>
+      </w:r>
+      <w:proofErr w:type="gramStart"/>
+      <w:r>
+        <w:rPr>
+          <w:rFonts w:ascii="Georgia" w:hAnsi="Georgia"/>
+          <w:sz w:val="20"/>
+          <w:szCs w:val="20"/>
+          <w:lang w:val="en-US"/>
+        </w:rPr>
+        <w:t>app,py</w:t>
+      </w:r>
+      <w:proofErr w:type="gramEnd"/>
+    </w:p>
+    <w:p>
+      <w:pPr>
+        <w:pStyle w:val="ListParagraph"/>
+        <w:numPr>
+          <w:ilvl w:val="0"/>
+          <w:numId w:val="11"/>
+        </w:numPr>
+        <w:spacing w:line="336" w:lineRule="auto"/>
+        <w:rPr>
+          <w:rFonts w:ascii="Georgia" w:hAnsi="Georgia"/>
+          <w:sz w:val="20"/>
+          <w:szCs w:val="20"/>
+          <w:lang w:val="en-US"/>
+        </w:rPr>
+      </w:pPr>
+      <w:r>
+        <w:rPr>
+          <w:rFonts w:ascii="Georgia" w:hAnsi="Georgia"/>
+          <w:sz w:val="20"/>
+          <w:szCs w:val="20"/>
+          <w:lang w:val="en-US"/>
+        </w:rPr>
+        <w:t>Functions for transaction 1,3,4,6,7,8</w:t>
+      </w:r>
+    </w:p>
+    <w:p>
+      <w:pPr>
+        <w:pStyle w:val="ListParagraph"/>
+        <w:numPr>
+          <w:ilvl w:val="0"/>
+          <w:numId w:val="11"/>
+        </w:numPr>
+        <w:spacing w:line="336" w:lineRule="auto"/>
+        <w:rPr>
+          <w:rFonts w:ascii="Georgia" w:hAnsi="Georgia"/>
+          <w:sz w:val="20"/>
+          <w:szCs w:val="20"/>
+          <w:lang w:val="en-US"/>
+        </w:rPr>
+      </w:pPr>
+      <w:r>
+        <w:rPr>
+          <w:rFonts w:ascii="Georgia" w:hAnsi="Georgia"/>
+          <w:sz w:val="20"/>
+          <w:szCs w:val="20"/>
+          <w:lang w:val="en-US"/>
+        </w:rPr>
+        <w:t>Benchmarking program citus_b</w:t>
+      </w:r>
+      <w:r>
+        <w:rPr>
+          <w:rFonts w:ascii="Georgia" w:hAnsi="Georgia"/>
+          <w:sz w:val="20"/>
+          <w:szCs w:val="20"/>
+          <w:lang w:val="en-US"/>
+        </w:rPr>
+        <w:t>ench</w:t>
+      </w:r>
+      <w:r>
+        <w:rPr>
+          <w:rFonts w:ascii="Georgia" w:hAnsi="Georgia"/>
+          <w:sz w:val="20"/>
+          <w:szCs w:val="20"/>
+          <w:lang w:val="en-US"/>
+        </w:rPr>
+        <w:t>m</w:t>
+      </w:r>
+      <w:r>
+        <w:rPr>
+          <w:rFonts w:ascii="Georgia" w:hAnsi="Georgia"/>
+          <w:sz w:val="20"/>
+          <w:szCs w:val="20"/>
+          <w:lang w:val="en-US"/>
+        </w:rPr>
+        <w:t>ark</w:t>
+      </w:r>
+      <w:r>
+        <w:rPr>
+          <w:rFonts w:ascii="Georgia" w:hAnsi="Georgia"/>
+          <w:sz w:val="20"/>
+          <w:szCs w:val="20"/>
+          <w:lang w:val="en-US"/>
+        </w:rPr>
+        <w:t>.py</w:t>
       </w:r>
     </w:p>
     <w:sectPr>
@@ -1780,7 +1990,7 @@
         <w:rFonts w:hint="default"/>
       </w:rPr>
     </w:lvl>
-    <w:lvl w:ilvl="1" w:tplc="08090019" w:tentative="1">
+    <w:lvl w:ilvl="1" w:tplc="08090019">
       <w:start w:val="1"/>
       <w:numFmt w:val="lowerLetter"/>
       <w:lvlText w:val="%2."/>

</xml_diff>